<commit_message>
HW -6 past deadline
I'll come back and do this on my own time, right now I'm burnt out
</commit_message>
<xml_diff>
--- a/hw 6/Requirements Set A.docx
+++ b/hw 6/Requirements Set A.docx
@@ -1,6 +1,6 @@
 
 <file path=word/document.xml><?xml version="1.0" encoding="utf-8"?>
-<w:document xmlns:wpc="http://schemas.microsoft.com/office/word/2010/wordprocessingCanvas" xmlns:cx="http://schemas.microsoft.com/office/drawing/2014/chartex" xmlns:cx1="http://schemas.microsoft.com/office/drawing/2015/9/8/chartex" xmlns:cx2="http://schemas.microsoft.com/office/drawing/2015/10/21/chartex" xmlns:cx3="http://schemas.microsoft.com/office/drawing/2016/5/9/chartex" xmlns:cx4="http://schemas.microsoft.com/office/drawing/2016/5/10/chartex" xmlns:cx5="http://schemas.microsoft.com/office/drawing/2016/5/11/chartex" xmlns:cx6="http://schemas.microsoft.com/office/drawing/2016/5/12/chartex" xmlns:cx7="http://schemas.microsoft.com/office/drawing/2016/5/13/chartex" xmlns:cx8="http://schemas.microsoft.com/office/drawing/2016/5/14/chartex" xmlns:mc="http://schemas.openxmlformats.org/markup-compatibility/2006" xmlns:aink="http://schemas.microsoft.com/office/drawing/2016/ink" xmlns:am3d="http://schemas.microsoft.com/office/drawing/2017/model3d" xmlns:o="urn:schemas-microsoft-com:office:office" xmlns:r="http://schemas.openxmlformats.org/officeDocument/2006/relationships" xmlns:m="http://schemas.openxmlformats.org/officeDocument/2006/math" xmlns:v="urn:schemas-microsoft-com:vml" xmlns:wp14="http://schemas.microsoft.com/office/word/2010/wordprocessingDrawing" xmlns:wp="http://schemas.openxmlformats.org/drawingml/2006/wordprocessingDrawing" xmlns:w10="urn:schemas-microsoft-com:office:word" xmlns:w="http://schemas.openxmlformats.org/wordprocessingml/2006/main" xmlns:w14="http://schemas.microsoft.com/office/word/2010/wordml" xmlns:w15="http://schemas.microsoft.com/office/word/2012/wordml" xmlns:w16cid="http://schemas.microsoft.com/office/word/2016/wordml/cid" xmlns:w16se="http://schemas.microsoft.com/office/word/2015/wordml/symex" xmlns:wpg="http://schemas.microsoft.com/office/word/2010/wordprocessingGroup" xmlns:wpi="http://schemas.microsoft.com/office/word/2010/wordprocessingInk" xmlns:wne="http://schemas.microsoft.com/office/word/2006/wordml" xmlns:wps="http://schemas.microsoft.com/office/word/2010/wordprocessingShape" mc:Ignorable="w14 w15 w16se w16cid wp14">
+<w:document xmlns:wpc="http://schemas.microsoft.com/office/word/2010/wordprocessingCanvas" xmlns:cx="http://schemas.microsoft.com/office/drawing/2014/chartex" xmlns:cx1="http://schemas.microsoft.com/office/drawing/2015/9/8/chartex" xmlns:cx2="http://schemas.microsoft.com/office/drawing/2015/10/21/chartex" xmlns:cx3="http://schemas.microsoft.com/office/drawing/2016/5/9/chartex" xmlns:cx4="http://schemas.microsoft.com/office/drawing/2016/5/10/chartex" xmlns:cx5="http://schemas.microsoft.com/office/drawing/2016/5/11/chartex" xmlns:cx6="http://schemas.microsoft.com/office/drawing/2016/5/12/chartex" xmlns:cx7="http://schemas.microsoft.com/office/drawing/2016/5/13/chartex" xmlns:cx8="http://schemas.microsoft.com/office/drawing/2016/5/14/chartex" xmlns:mc="http://schemas.openxmlformats.org/markup-compatibility/2006" xmlns:aink="http://schemas.microsoft.com/office/drawing/2016/ink" xmlns:am3d="http://schemas.microsoft.com/office/drawing/2017/model3d" xmlns:o="urn:schemas-microsoft-com:office:office" xmlns:r="http://schemas.openxmlformats.org/officeDocument/2006/relationships" xmlns:m="http://schemas.openxmlformats.org/officeDocument/2006/math" xmlns:v="urn:schemas-microsoft-com:vml" xmlns:wp14="http://schemas.microsoft.com/office/word/2010/wordprocessingDrawing" xmlns:wp="http://schemas.openxmlformats.org/drawingml/2006/wordprocessingDrawing" xmlns:w10="urn:schemas-microsoft-com:office:word" xmlns:w="http://schemas.openxmlformats.org/wordprocessingml/2006/main" xmlns:w14="http://schemas.microsoft.com/office/word/2010/wordml" xmlns:w15="http://schemas.microsoft.com/office/word/2012/wordml" xmlns:w16se="http://schemas.microsoft.com/office/word/2015/wordml/symex" xmlns:wpg="http://schemas.microsoft.com/office/word/2010/wordprocessingGroup" xmlns:wpi="http://schemas.microsoft.com/office/word/2010/wordprocessingInk" xmlns:wne="http://schemas.microsoft.com/office/word/2006/wordml" xmlns:wps="http://schemas.microsoft.com/office/word/2010/wordprocessingShape" mc:Ignorable="w14 w15 w16se wp14">
   <w:body>
     <w:p>
       <w:pPr>
@@ -79,7 +79,7 @@
           <w:b/>
           <w:color w:val="0000FF"/>
         </w:rPr>
-        <w:t>[your name]</w:t>
+        <w:t>Caleb Latimer</w:t>
       </w:r>
     </w:p>
     <w:p>
@@ -267,6 +267,8 @@
         </w:rPr>
         <w:t>off</w:t>
       </w:r>
+      <w:bookmarkStart w:id="0" w:name="_GoBack"/>
+      <w:bookmarkEnd w:id="0"/>
     </w:p>
     <w:p/>
     <w:p>
@@ -346,8 +348,6 @@
       <w:r>
         <w:t xml:space="preserve">script </w:t>
       </w:r>
-      <w:bookmarkStart w:id="0" w:name="_GoBack"/>
-      <w:bookmarkEnd w:id="0"/>
       <w:proofErr w:type="spellStart"/>
       <w:r>
         <w:rPr>
@@ -379,9 +379,123 @@
       </w:r>
     </w:p>
     <w:p/>
+    <w:p>
+      <w:r>
+        <w:t>I have attached two screen shots of the database running with some test data below</w:t>
+      </w:r>
+      <w:r>
+        <w:rPr>
+          <w:noProof/>
+        </w:rPr>
+        <w:drawing>
+          <wp:inline distT="0" distB="0" distL="0" distR="0" wp14:anchorId="4A45AA18" wp14:editId="6D9B2C8A">
+            <wp:extent cx="5924550" cy="3181350"/>
+            <wp:effectExtent l="0" t="0" r="0" b="0"/>
+            <wp:docPr id="2" name="Picture 2" descr="C:\Users\Caleb\AppData\Local\Microsoft\Windows\INetCache\Content.Word\screen 2 of db working.png"/>
+            <wp:cNvGraphicFramePr>
+              <a:graphicFrameLocks xmlns:a="http://schemas.openxmlformats.org/drawingml/2006/main" noChangeAspect="1"/>
+            </wp:cNvGraphicFramePr>
+            <a:graphic xmlns:a="http://schemas.openxmlformats.org/drawingml/2006/main">
+              <a:graphicData uri="http://schemas.openxmlformats.org/drawingml/2006/picture">
+                <pic:pic xmlns:pic="http://schemas.openxmlformats.org/drawingml/2006/picture">
+                  <pic:nvPicPr>
+                    <pic:cNvPr id="0" name="Picture 2" descr="C:\Users\Caleb\AppData\Local\Microsoft\Windows\INetCache\Content.Word\screen 2 of db working.png"/>
+                    <pic:cNvPicPr>
+                      <a:picLocks noChangeAspect="1" noChangeArrowheads="1"/>
+                    </pic:cNvPicPr>
+                  </pic:nvPicPr>
+                  <pic:blipFill>
+                    <a:blip r:embed="rId8">
+                      <a:extLst>
+                        <a:ext uri="{28A0092B-C50C-407E-A947-70E740481C1C}">
+                          <a14:useLocalDpi xmlns:a14="http://schemas.microsoft.com/office/drawing/2010/main" val="0"/>
+                        </a:ext>
+                      </a:extLst>
+                    </a:blip>
+                    <a:srcRect/>
+                    <a:stretch>
+                      <a:fillRect/>
+                    </a:stretch>
+                  </pic:blipFill>
+                  <pic:spPr bwMode="auto">
+                    <a:xfrm>
+                      <a:off x="0" y="0"/>
+                      <a:ext cx="5924550" cy="3181350"/>
+                    </a:xfrm>
+                    <a:prstGeom prst="rect">
+                      <a:avLst/>
+                    </a:prstGeom>
+                    <a:noFill/>
+                    <a:ln>
+                      <a:noFill/>
+                    </a:ln>
+                  </pic:spPr>
+                </pic:pic>
+              </a:graphicData>
+            </a:graphic>
+          </wp:inline>
+        </w:drawing>
+      </w:r>
+    </w:p>
+    <w:p>
+      <w:r>
+        <w:rPr>
+          <w:noProof/>
+        </w:rPr>
+        <w:lastRenderedPageBreak/>
+        <w:drawing>
+          <wp:inline distT="0" distB="0" distL="0" distR="0" wp14:anchorId="42E24B6E" wp14:editId="40A6B341">
+            <wp:extent cx="5924550" cy="3190875"/>
+            <wp:effectExtent l="0" t="0" r="0" b="9525"/>
+            <wp:docPr id="1" name="Picture 1" descr="C:\Users\Caleb\AppData\Local\Microsoft\Windows\INetCache\Content.Word\screen 1 of db working.png"/>
+            <wp:cNvGraphicFramePr>
+              <a:graphicFrameLocks xmlns:a="http://schemas.openxmlformats.org/drawingml/2006/main" noChangeAspect="1"/>
+            </wp:cNvGraphicFramePr>
+            <a:graphic xmlns:a="http://schemas.openxmlformats.org/drawingml/2006/main">
+              <a:graphicData uri="http://schemas.openxmlformats.org/drawingml/2006/picture">
+                <pic:pic xmlns:pic="http://schemas.openxmlformats.org/drawingml/2006/picture">
+                  <pic:nvPicPr>
+                    <pic:cNvPr id="0" name="Picture 1" descr="C:\Users\Caleb\AppData\Local\Microsoft\Windows\INetCache\Content.Word\screen 1 of db working.png"/>
+                    <pic:cNvPicPr>
+                      <a:picLocks noChangeAspect="1" noChangeArrowheads="1"/>
+                    </pic:cNvPicPr>
+                  </pic:nvPicPr>
+                  <pic:blipFill>
+                    <a:blip r:embed="rId9">
+                      <a:extLst>
+                        <a:ext uri="{28A0092B-C50C-407E-A947-70E740481C1C}">
+                          <a14:useLocalDpi xmlns:a14="http://schemas.microsoft.com/office/drawing/2010/main" val="0"/>
+                        </a:ext>
+                      </a:extLst>
+                    </a:blip>
+                    <a:srcRect/>
+                    <a:stretch>
+                      <a:fillRect/>
+                    </a:stretch>
+                  </pic:blipFill>
+                  <pic:spPr bwMode="auto">
+                    <a:xfrm>
+                      <a:off x="0" y="0"/>
+                      <a:ext cx="5924550" cy="3190875"/>
+                    </a:xfrm>
+                    <a:prstGeom prst="rect">
+                      <a:avLst/>
+                    </a:prstGeom>
+                    <a:noFill/>
+                    <a:ln>
+                      <a:noFill/>
+                    </a:ln>
+                  </pic:spPr>
+                </pic:pic>
+              </a:graphicData>
+            </a:graphic>
+          </wp:inline>
+        </w:drawing>
+      </w:r>
+    </w:p>
     <w:sectPr>
-      <w:headerReference w:type="default" r:id="rId8"/>
-      <w:footerReference w:type="default" r:id="rId9"/>
+      <w:headerReference w:type="default" r:id="rId10"/>
+      <w:footerReference w:type="default" r:id="rId11"/>
       <w:pgSz w:w="12240" w:h="15840" w:code="1"/>
       <w:pgMar w:top="720" w:right="1440" w:bottom="720" w:left="1440" w:header="547" w:footer="720" w:gutter="0"/>
       <w:cols w:space="720"/>
@@ -392,7 +506,7 @@
 </file>
 
 <file path=word/endnotes.xml><?xml version="1.0" encoding="utf-8"?>
-<w:endnotes xmlns:wpc="http://schemas.microsoft.com/office/word/2010/wordprocessingCanvas" xmlns:cx="http://schemas.microsoft.com/office/drawing/2014/chartex" xmlns:cx1="http://schemas.microsoft.com/office/drawing/2015/9/8/chartex" xmlns:cx2="http://schemas.microsoft.com/office/drawing/2015/10/21/chartex" xmlns:cx3="http://schemas.microsoft.com/office/drawing/2016/5/9/chartex" xmlns:cx4="http://schemas.microsoft.com/office/drawing/2016/5/10/chartex" xmlns:cx5="http://schemas.microsoft.com/office/drawing/2016/5/11/chartex" xmlns:cx6="http://schemas.microsoft.com/office/drawing/2016/5/12/chartex" xmlns:cx7="http://schemas.microsoft.com/office/drawing/2016/5/13/chartex" xmlns:cx8="http://schemas.microsoft.com/office/drawing/2016/5/14/chartex" xmlns:mc="http://schemas.openxmlformats.org/markup-compatibility/2006" xmlns:aink="http://schemas.microsoft.com/office/drawing/2016/ink" xmlns:am3d="http://schemas.microsoft.com/office/drawing/2017/model3d" xmlns:o="urn:schemas-microsoft-com:office:office" xmlns:r="http://schemas.openxmlformats.org/officeDocument/2006/relationships" xmlns:m="http://schemas.openxmlformats.org/officeDocument/2006/math" xmlns:v="urn:schemas-microsoft-com:vml" xmlns:wp14="http://schemas.microsoft.com/office/word/2010/wordprocessingDrawing" xmlns:wp="http://schemas.openxmlformats.org/drawingml/2006/wordprocessingDrawing" xmlns:w10="urn:schemas-microsoft-com:office:word" xmlns:w="http://schemas.openxmlformats.org/wordprocessingml/2006/main" xmlns:w14="http://schemas.microsoft.com/office/word/2010/wordml" xmlns:w15="http://schemas.microsoft.com/office/word/2012/wordml" xmlns:w16cid="http://schemas.microsoft.com/office/word/2016/wordml/cid" xmlns:w16se="http://schemas.microsoft.com/office/word/2015/wordml/symex" xmlns:wpg="http://schemas.microsoft.com/office/word/2010/wordprocessingGroup" xmlns:wpi="http://schemas.microsoft.com/office/word/2010/wordprocessingInk" xmlns:wne="http://schemas.microsoft.com/office/word/2006/wordml" xmlns:wps="http://schemas.microsoft.com/office/word/2010/wordprocessingShape" mc:Ignorable="w14 w15 w16se w16cid wp14">
+<w:endnotes xmlns:wpc="http://schemas.microsoft.com/office/word/2010/wordprocessingCanvas" xmlns:cx="http://schemas.microsoft.com/office/drawing/2014/chartex" xmlns:cx1="http://schemas.microsoft.com/office/drawing/2015/9/8/chartex" xmlns:cx2="http://schemas.microsoft.com/office/drawing/2015/10/21/chartex" xmlns:cx3="http://schemas.microsoft.com/office/drawing/2016/5/9/chartex" xmlns:cx4="http://schemas.microsoft.com/office/drawing/2016/5/10/chartex" xmlns:cx5="http://schemas.microsoft.com/office/drawing/2016/5/11/chartex" xmlns:cx6="http://schemas.microsoft.com/office/drawing/2016/5/12/chartex" xmlns:cx7="http://schemas.microsoft.com/office/drawing/2016/5/13/chartex" xmlns:cx8="http://schemas.microsoft.com/office/drawing/2016/5/14/chartex" xmlns:mc="http://schemas.openxmlformats.org/markup-compatibility/2006" xmlns:aink="http://schemas.microsoft.com/office/drawing/2016/ink" xmlns:am3d="http://schemas.microsoft.com/office/drawing/2017/model3d" xmlns:o="urn:schemas-microsoft-com:office:office" xmlns:r="http://schemas.openxmlformats.org/officeDocument/2006/relationships" xmlns:m="http://schemas.openxmlformats.org/officeDocument/2006/math" xmlns:v="urn:schemas-microsoft-com:vml" xmlns:wp14="http://schemas.microsoft.com/office/word/2010/wordprocessingDrawing" xmlns:wp="http://schemas.openxmlformats.org/drawingml/2006/wordprocessingDrawing" xmlns:w10="urn:schemas-microsoft-com:office:word" xmlns:w="http://schemas.openxmlformats.org/wordprocessingml/2006/main" xmlns:w14="http://schemas.microsoft.com/office/word/2010/wordml" xmlns:w15="http://schemas.microsoft.com/office/word/2012/wordml" xmlns:w16se="http://schemas.microsoft.com/office/word/2015/wordml/symex" xmlns:wpg="http://schemas.microsoft.com/office/word/2010/wordprocessingGroup" xmlns:wpi="http://schemas.microsoft.com/office/word/2010/wordprocessingInk" xmlns:wne="http://schemas.microsoft.com/office/word/2006/wordml" xmlns:wps="http://schemas.microsoft.com/office/word/2010/wordprocessingShape" mc:Ignorable="w14 w15 w16se wp14">
   <w:endnote w:type="separator" w:id="-1">
     <w:p>
       <w:r>
@@ -411,7 +525,7 @@
 </file>
 
 <file path=word/footer1.xml><?xml version="1.0" encoding="utf-8"?>
-<w:ftr xmlns:wpc="http://schemas.microsoft.com/office/word/2010/wordprocessingCanvas" xmlns:cx="http://schemas.microsoft.com/office/drawing/2014/chartex" xmlns:cx1="http://schemas.microsoft.com/office/drawing/2015/9/8/chartex" xmlns:cx2="http://schemas.microsoft.com/office/drawing/2015/10/21/chartex" xmlns:cx3="http://schemas.microsoft.com/office/drawing/2016/5/9/chartex" xmlns:cx4="http://schemas.microsoft.com/office/drawing/2016/5/10/chartex" xmlns:cx5="http://schemas.microsoft.com/office/drawing/2016/5/11/chartex" xmlns:cx6="http://schemas.microsoft.com/office/drawing/2016/5/12/chartex" xmlns:cx7="http://schemas.microsoft.com/office/drawing/2016/5/13/chartex" xmlns:cx8="http://schemas.microsoft.com/office/drawing/2016/5/14/chartex" xmlns:mc="http://schemas.openxmlformats.org/markup-compatibility/2006" xmlns:aink="http://schemas.microsoft.com/office/drawing/2016/ink" xmlns:am3d="http://schemas.microsoft.com/office/drawing/2017/model3d" xmlns:o="urn:schemas-microsoft-com:office:office" xmlns:r="http://schemas.openxmlformats.org/officeDocument/2006/relationships" xmlns:m="http://schemas.openxmlformats.org/officeDocument/2006/math" xmlns:v="urn:schemas-microsoft-com:vml" xmlns:wp14="http://schemas.microsoft.com/office/word/2010/wordprocessingDrawing" xmlns:wp="http://schemas.openxmlformats.org/drawingml/2006/wordprocessingDrawing" xmlns:w10="urn:schemas-microsoft-com:office:word" xmlns:w="http://schemas.openxmlformats.org/wordprocessingml/2006/main" xmlns:w14="http://schemas.microsoft.com/office/word/2010/wordml" xmlns:w15="http://schemas.microsoft.com/office/word/2012/wordml" xmlns:w16cid="http://schemas.microsoft.com/office/word/2016/wordml/cid" xmlns:w16se="http://schemas.microsoft.com/office/word/2015/wordml/symex" xmlns:wpg="http://schemas.microsoft.com/office/word/2010/wordprocessingGroup" xmlns:wpi="http://schemas.microsoft.com/office/word/2010/wordprocessingInk" xmlns:wne="http://schemas.microsoft.com/office/word/2006/wordml" xmlns:wps="http://schemas.microsoft.com/office/word/2010/wordprocessingShape" mc:Ignorable="w14 w15 w16se w16cid wp14">
+<w:ftr xmlns:wpc="http://schemas.microsoft.com/office/word/2010/wordprocessingCanvas" xmlns:cx="http://schemas.microsoft.com/office/drawing/2014/chartex" xmlns:cx1="http://schemas.microsoft.com/office/drawing/2015/9/8/chartex" xmlns:cx2="http://schemas.microsoft.com/office/drawing/2015/10/21/chartex" xmlns:cx3="http://schemas.microsoft.com/office/drawing/2016/5/9/chartex" xmlns:cx4="http://schemas.microsoft.com/office/drawing/2016/5/10/chartex" xmlns:cx5="http://schemas.microsoft.com/office/drawing/2016/5/11/chartex" xmlns:cx6="http://schemas.microsoft.com/office/drawing/2016/5/12/chartex" xmlns:cx7="http://schemas.microsoft.com/office/drawing/2016/5/13/chartex" xmlns:cx8="http://schemas.microsoft.com/office/drawing/2016/5/14/chartex" xmlns:mc="http://schemas.openxmlformats.org/markup-compatibility/2006" xmlns:aink="http://schemas.microsoft.com/office/drawing/2016/ink" xmlns:am3d="http://schemas.microsoft.com/office/drawing/2017/model3d" xmlns:o="urn:schemas-microsoft-com:office:office" xmlns:r="http://schemas.openxmlformats.org/officeDocument/2006/relationships" xmlns:m="http://schemas.openxmlformats.org/officeDocument/2006/math" xmlns:v="urn:schemas-microsoft-com:vml" xmlns:wp14="http://schemas.microsoft.com/office/word/2010/wordprocessingDrawing" xmlns:wp="http://schemas.openxmlformats.org/drawingml/2006/wordprocessingDrawing" xmlns:w10="urn:schemas-microsoft-com:office:word" xmlns:w="http://schemas.openxmlformats.org/wordprocessingml/2006/main" xmlns:w14="http://schemas.microsoft.com/office/word/2010/wordml" xmlns:w15="http://schemas.microsoft.com/office/word/2012/wordml" xmlns:w16se="http://schemas.microsoft.com/office/word/2015/wordml/symex" xmlns:wpg="http://schemas.microsoft.com/office/word/2010/wordprocessingGroup" xmlns:wpi="http://schemas.microsoft.com/office/word/2010/wordprocessingInk" xmlns:wne="http://schemas.microsoft.com/office/word/2006/wordml" xmlns:wps="http://schemas.microsoft.com/office/word/2010/wordprocessingShape" mc:Ignorable="w14 w15 w16se wp14">
   <w:p>
     <w:pPr>
       <w:pStyle w:val="Footer"/>
@@ -428,7 +542,7 @@
 </file>
 
 <file path=word/footnotes.xml><?xml version="1.0" encoding="utf-8"?>
-<w:footnotes xmlns:wpc="http://schemas.microsoft.com/office/word/2010/wordprocessingCanvas" xmlns:cx="http://schemas.microsoft.com/office/drawing/2014/chartex" xmlns:cx1="http://schemas.microsoft.com/office/drawing/2015/9/8/chartex" xmlns:cx2="http://schemas.microsoft.com/office/drawing/2015/10/21/chartex" xmlns:cx3="http://schemas.microsoft.com/office/drawing/2016/5/9/chartex" xmlns:cx4="http://schemas.microsoft.com/office/drawing/2016/5/10/chartex" xmlns:cx5="http://schemas.microsoft.com/office/drawing/2016/5/11/chartex" xmlns:cx6="http://schemas.microsoft.com/office/drawing/2016/5/12/chartex" xmlns:cx7="http://schemas.microsoft.com/office/drawing/2016/5/13/chartex" xmlns:cx8="http://schemas.microsoft.com/office/drawing/2016/5/14/chartex" xmlns:mc="http://schemas.openxmlformats.org/markup-compatibility/2006" xmlns:aink="http://schemas.microsoft.com/office/drawing/2016/ink" xmlns:am3d="http://schemas.microsoft.com/office/drawing/2017/model3d" xmlns:o="urn:schemas-microsoft-com:office:office" xmlns:r="http://schemas.openxmlformats.org/officeDocument/2006/relationships" xmlns:m="http://schemas.openxmlformats.org/officeDocument/2006/math" xmlns:v="urn:schemas-microsoft-com:vml" xmlns:wp14="http://schemas.microsoft.com/office/word/2010/wordprocessingDrawing" xmlns:wp="http://schemas.openxmlformats.org/drawingml/2006/wordprocessingDrawing" xmlns:w10="urn:schemas-microsoft-com:office:word" xmlns:w="http://schemas.openxmlformats.org/wordprocessingml/2006/main" xmlns:w14="http://schemas.microsoft.com/office/word/2010/wordml" xmlns:w15="http://schemas.microsoft.com/office/word/2012/wordml" xmlns:w16cid="http://schemas.microsoft.com/office/word/2016/wordml/cid" xmlns:w16se="http://schemas.microsoft.com/office/word/2015/wordml/symex" xmlns:wpg="http://schemas.microsoft.com/office/word/2010/wordprocessingGroup" xmlns:wpi="http://schemas.microsoft.com/office/word/2010/wordprocessingInk" xmlns:wne="http://schemas.microsoft.com/office/word/2006/wordml" xmlns:wps="http://schemas.microsoft.com/office/word/2010/wordprocessingShape" mc:Ignorable="w14 w15 w16se w16cid wp14">
+<w:footnotes xmlns:wpc="http://schemas.microsoft.com/office/word/2010/wordprocessingCanvas" xmlns:cx="http://schemas.microsoft.com/office/drawing/2014/chartex" xmlns:cx1="http://schemas.microsoft.com/office/drawing/2015/9/8/chartex" xmlns:cx2="http://schemas.microsoft.com/office/drawing/2015/10/21/chartex" xmlns:cx3="http://schemas.microsoft.com/office/drawing/2016/5/9/chartex" xmlns:cx4="http://schemas.microsoft.com/office/drawing/2016/5/10/chartex" xmlns:cx5="http://schemas.microsoft.com/office/drawing/2016/5/11/chartex" xmlns:cx6="http://schemas.microsoft.com/office/drawing/2016/5/12/chartex" xmlns:cx7="http://schemas.microsoft.com/office/drawing/2016/5/13/chartex" xmlns:cx8="http://schemas.microsoft.com/office/drawing/2016/5/14/chartex" xmlns:mc="http://schemas.openxmlformats.org/markup-compatibility/2006" xmlns:aink="http://schemas.microsoft.com/office/drawing/2016/ink" xmlns:am3d="http://schemas.microsoft.com/office/drawing/2017/model3d" xmlns:o="urn:schemas-microsoft-com:office:office" xmlns:r="http://schemas.openxmlformats.org/officeDocument/2006/relationships" xmlns:m="http://schemas.openxmlformats.org/officeDocument/2006/math" xmlns:v="urn:schemas-microsoft-com:vml" xmlns:wp14="http://schemas.microsoft.com/office/word/2010/wordprocessingDrawing" xmlns:wp="http://schemas.openxmlformats.org/drawingml/2006/wordprocessingDrawing" xmlns:w10="urn:schemas-microsoft-com:office:word" xmlns:w="http://schemas.openxmlformats.org/wordprocessingml/2006/main" xmlns:w14="http://schemas.microsoft.com/office/word/2010/wordml" xmlns:w15="http://schemas.microsoft.com/office/word/2012/wordml" xmlns:w16se="http://schemas.microsoft.com/office/word/2015/wordml/symex" xmlns:wpg="http://schemas.microsoft.com/office/word/2010/wordprocessingGroup" xmlns:wpi="http://schemas.microsoft.com/office/word/2010/wordprocessingInk" xmlns:wne="http://schemas.microsoft.com/office/word/2006/wordml" xmlns:wps="http://schemas.microsoft.com/office/word/2010/wordprocessingShape" mc:Ignorable="w14 w15 w16se wp14">
   <w:footnote w:type="separator" w:id="-1">
     <w:p>
       <w:r>
@@ -447,7 +561,7 @@
 </file>
 
 <file path=word/header1.xml><?xml version="1.0" encoding="utf-8"?>
-<w:hdr xmlns:wpc="http://schemas.microsoft.com/office/word/2010/wordprocessingCanvas" xmlns:cx="http://schemas.microsoft.com/office/drawing/2014/chartex" xmlns:cx1="http://schemas.microsoft.com/office/drawing/2015/9/8/chartex" xmlns:cx2="http://schemas.microsoft.com/office/drawing/2015/10/21/chartex" xmlns:cx3="http://schemas.microsoft.com/office/drawing/2016/5/9/chartex" xmlns:cx4="http://schemas.microsoft.com/office/drawing/2016/5/10/chartex" xmlns:cx5="http://schemas.microsoft.com/office/drawing/2016/5/11/chartex" xmlns:cx6="http://schemas.microsoft.com/office/drawing/2016/5/12/chartex" xmlns:cx7="http://schemas.microsoft.com/office/drawing/2016/5/13/chartex" xmlns:cx8="http://schemas.microsoft.com/office/drawing/2016/5/14/chartex" xmlns:mc="http://schemas.openxmlformats.org/markup-compatibility/2006" xmlns:aink="http://schemas.microsoft.com/office/drawing/2016/ink" xmlns:am3d="http://schemas.microsoft.com/office/drawing/2017/model3d" xmlns:o="urn:schemas-microsoft-com:office:office" xmlns:r="http://schemas.openxmlformats.org/officeDocument/2006/relationships" xmlns:m="http://schemas.openxmlformats.org/officeDocument/2006/math" xmlns:v="urn:schemas-microsoft-com:vml" xmlns:wp14="http://schemas.microsoft.com/office/word/2010/wordprocessingDrawing" xmlns:wp="http://schemas.openxmlformats.org/drawingml/2006/wordprocessingDrawing" xmlns:w10="urn:schemas-microsoft-com:office:word" xmlns:w="http://schemas.openxmlformats.org/wordprocessingml/2006/main" xmlns:w14="http://schemas.microsoft.com/office/word/2010/wordml" xmlns:w15="http://schemas.microsoft.com/office/word/2012/wordml" xmlns:w16cid="http://schemas.microsoft.com/office/word/2016/wordml/cid" xmlns:w16se="http://schemas.microsoft.com/office/word/2015/wordml/symex" xmlns:wpg="http://schemas.microsoft.com/office/word/2010/wordprocessingGroup" xmlns:wpi="http://schemas.microsoft.com/office/word/2010/wordprocessingInk" xmlns:wne="http://schemas.microsoft.com/office/word/2006/wordml" xmlns:wps="http://schemas.microsoft.com/office/word/2010/wordprocessingShape" mc:Ignorable="w14 w15 w16se w16cid wp14">
+<w:hdr xmlns:wpc="http://schemas.microsoft.com/office/word/2010/wordprocessingCanvas" xmlns:cx="http://schemas.microsoft.com/office/drawing/2014/chartex" xmlns:cx1="http://schemas.microsoft.com/office/drawing/2015/9/8/chartex" xmlns:cx2="http://schemas.microsoft.com/office/drawing/2015/10/21/chartex" xmlns:cx3="http://schemas.microsoft.com/office/drawing/2016/5/9/chartex" xmlns:cx4="http://schemas.microsoft.com/office/drawing/2016/5/10/chartex" xmlns:cx5="http://schemas.microsoft.com/office/drawing/2016/5/11/chartex" xmlns:cx6="http://schemas.microsoft.com/office/drawing/2016/5/12/chartex" xmlns:cx7="http://schemas.microsoft.com/office/drawing/2016/5/13/chartex" xmlns:cx8="http://schemas.microsoft.com/office/drawing/2016/5/14/chartex" xmlns:mc="http://schemas.openxmlformats.org/markup-compatibility/2006" xmlns:aink="http://schemas.microsoft.com/office/drawing/2016/ink" xmlns:am3d="http://schemas.microsoft.com/office/drawing/2017/model3d" xmlns:o="urn:schemas-microsoft-com:office:office" xmlns:r="http://schemas.openxmlformats.org/officeDocument/2006/relationships" xmlns:m="http://schemas.openxmlformats.org/officeDocument/2006/math" xmlns:v="urn:schemas-microsoft-com:vml" xmlns:wp14="http://schemas.microsoft.com/office/word/2010/wordprocessingDrawing" xmlns:wp="http://schemas.openxmlformats.org/drawingml/2006/wordprocessingDrawing" xmlns:w10="urn:schemas-microsoft-com:office:word" xmlns:w="http://schemas.openxmlformats.org/wordprocessingml/2006/main" xmlns:w14="http://schemas.microsoft.com/office/word/2010/wordml" xmlns:w15="http://schemas.microsoft.com/office/word/2012/wordml" xmlns:w16se="http://schemas.microsoft.com/office/word/2015/wordml/symex" xmlns:wpg="http://schemas.microsoft.com/office/word/2010/wordprocessingGroup" xmlns:wpi="http://schemas.microsoft.com/office/word/2010/wordprocessingInk" xmlns:wne="http://schemas.microsoft.com/office/word/2006/wordml" xmlns:wps="http://schemas.microsoft.com/office/word/2010/wordprocessingShape" mc:Ignorable="w14 w15 w16se wp14">
   <w:p>
     <w:pPr>
       <w:pStyle w:val="Header"/>
@@ -464,7 +578,7 @@
 </file>
 
 <file path=word/numbering.xml><?xml version="1.0" encoding="utf-8"?>
-<w:numbering xmlns:wpc="http://schemas.microsoft.com/office/word/2010/wordprocessingCanvas" xmlns:cx="http://schemas.microsoft.com/office/drawing/2014/chartex" xmlns:cx1="http://schemas.microsoft.com/office/drawing/2015/9/8/chartex" xmlns:cx2="http://schemas.microsoft.com/office/drawing/2015/10/21/chartex" xmlns:cx3="http://schemas.microsoft.com/office/drawing/2016/5/9/chartex" xmlns:cx4="http://schemas.microsoft.com/office/drawing/2016/5/10/chartex" xmlns:cx5="http://schemas.microsoft.com/office/drawing/2016/5/11/chartex" xmlns:cx6="http://schemas.microsoft.com/office/drawing/2016/5/12/chartex" xmlns:cx7="http://schemas.microsoft.com/office/drawing/2016/5/13/chartex" xmlns:cx8="http://schemas.microsoft.com/office/drawing/2016/5/14/chartex" xmlns:mc="http://schemas.openxmlformats.org/markup-compatibility/2006" xmlns:aink="http://schemas.microsoft.com/office/drawing/2016/ink" xmlns:am3d="http://schemas.microsoft.com/office/drawing/2017/model3d" xmlns:o="urn:schemas-microsoft-com:office:office" xmlns:r="http://schemas.openxmlformats.org/officeDocument/2006/relationships" xmlns:m="http://schemas.openxmlformats.org/officeDocument/2006/math" xmlns:v="urn:schemas-microsoft-com:vml" xmlns:wp14="http://schemas.microsoft.com/office/word/2010/wordprocessingDrawing" xmlns:wp="http://schemas.openxmlformats.org/drawingml/2006/wordprocessingDrawing" xmlns:w10="urn:schemas-microsoft-com:office:word" xmlns:w="http://schemas.openxmlformats.org/wordprocessingml/2006/main" xmlns:w14="http://schemas.microsoft.com/office/word/2010/wordml" xmlns:w15="http://schemas.microsoft.com/office/word/2012/wordml" xmlns:w16cid="http://schemas.microsoft.com/office/word/2016/wordml/cid" xmlns:w16se="http://schemas.microsoft.com/office/word/2015/wordml/symex" xmlns:wpg="http://schemas.microsoft.com/office/word/2010/wordprocessingGroup" xmlns:wpi="http://schemas.microsoft.com/office/word/2010/wordprocessingInk" xmlns:wne="http://schemas.microsoft.com/office/word/2006/wordml" xmlns:wps="http://schemas.microsoft.com/office/word/2010/wordprocessingShape" mc:Ignorable="w14 w15 w16se w16cid wp14">
+<w:numbering xmlns:wpc="http://schemas.microsoft.com/office/word/2010/wordprocessingCanvas" xmlns:cx="http://schemas.microsoft.com/office/drawing/2014/chartex" xmlns:cx1="http://schemas.microsoft.com/office/drawing/2015/9/8/chartex" xmlns:cx2="http://schemas.microsoft.com/office/drawing/2015/10/21/chartex" xmlns:cx3="http://schemas.microsoft.com/office/drawing/2016/5/9/chartex" xmlns:cx4="http://schemas.microsoft.com/office/drawing/2016/5/10/chartex" xmlns:cx5="http://schemas.microsoft.com/office/drawing/2016/5/11/chartex" xmlns:cx6="http://schemas.microsoft.com/office/drawing/2016/5/12/chartex" xmlns:cx7="http://schemas.microsoft.com/office/drawing/2016/5/13/chartex" xmlns:cx8="http://schemas.microsoft.com/office/drawing/2016/5/14/chartex" xmlns:mc="http://schemas.openxmlformats.org/markup-compatibility/2006" xmlns:aink="http://schemas.microsoft.com/office/drawing/2016/ink" xmlns:am3d="http://schemas.microsoft.com/office/drawing/2017/model3d" xmlns:o="urn:schemas-microsoft-com:office:office" xmlns:r="http://schemas.openxmlformats.org/officeDocument/2006/relationships" xmlns:m="http://schemas.openxmlformats.org/officeDocument/2006/math" xmlns:v="urn:schemas-microsoft-com:vml" xmlns:wp14="http://schemas.microsoft.com/office/word/2010/wordprocessingDrawing" xmlns:wp="http://schemas.openxmlformats.org/drawingml/2006/wordprocessingDrawing" xmlns:w10="urn:schemas-microsoft-com:office:word" xmlns:w="http://schemas.openxmlformats.org/wordprocessingml/2006/main" xmlns:w14="http://schemas.microsoft.com/office/word/2010/wordml" xmlns:w15="http://schemas.microsoft.com/office/word/2012/wordml" xmlns:w16se="http://schemas.microsoft.com/office/word/2015/wordml/symex" xmlns:wpg="http://schemas.microsoft.com/office/word/2010/wordprocessingGroup" xmlns:wpi="http://schemas.microsoft.com/office/word/2010/wordprocessingInk" xmlns:wne="http://schemas.microsoft.com/office/word/2006/wordml" xmlns:wps="http://schemas.microsoft.com/office/word/2010/wordprocessingShape" mc:Ignorable="w14 w15 w16se wp14">
   <w:abstractNum w:abstractNumId="0" w15:restartNumberingAfterBreak="0">
     <w:nsid w:val="1E107A33"/>
     <w:multiLevelType w:val="multilevel"/>
@@ -1124,7 +1238,7 @@
 </file>
 
 <file path=word/styles.xml><?xml version="1.0" encoding="utf-8"?>
-<w:styles xmlns:mc="http://schemas.openxmlformats.org/markup-compatibility/2006" xmlns:r="http://schemas.openxmlformats.org/officeDocument/2006/relationships" xmlns:w="http://schemas.openxmlformats.org/wordprocessingml/2006/main" xmlns:w14="http://schemas.microsoft.com/office/word/2010/wordml" xmlns:w15="http://schemas.microsoft.com/office/word/2012/wordml" xmlns:w16cid="http://schemas.microsoft.com/office/word/2016/wordml/cid" xmlns:w16se="http://schemas.microsoft.com/office/word/2015/wordml/symex" mc:Ignorable="w14 w15 w16se w16cid">
+<w:styles xmlns:mc="http://schemas.openxmlformats.org/markup-compatibility/2006" xmlns:r="http://schemas.openxmlformats.org/officeDocument/2006/relationships" xmlns:w="http://schemas.openxmlformats.org/wordprocessingml/2006/main" xmlns:w14="http://schemas.microsoft.com/office/word/2010/wordml" xmlns:w15="http://schemas.microsoft.com/office/word/2012/wordml" xmlns:w16se="http://schemas.microsoft.com/office/word/2015/wordml/symex" mc:Ignorable="w14 w15 w16se">
   <w:docDefaults>
     <w:rPrDefault>
       <w:rPr>
@@ -2389,7 +2503,7 @@
 </file>
 
 <file path=customXml/itemProps1.xml><?xml version="1.0" encoding="utf-8"?>
-<ds:datastoreItem xmlns:ds="http://schemas.openxmlformats.org/officeDocument/2006/customXml" ds:itemID="{5EA75876-30C5-4317-8090-8ABC651877E2}">
+<ds:datastoreItem xmlns:ds="http://schemas.openxmlformats.org/officeDocument/2006/customXml" ds:itemID="{4BCFC1ED-A4AF-47E2-92B9-7AF7D0360F00}">
   <ds:schemaRefs>
     <ds:schemaRef ds:uri="http://schemas.openxmlformats.org/officeDocument/2006/bibliography"/>
   </ds:schemaRefs>

</xml_diff>